<commit_message>
Capitalise Mortgage Form Names
Bug Fixes
</commit_message>
<xml_diff>
--- a/SMSF/Purchase/Source/5. National Mortgage Form - NSW Company.docx
+++ b/SMSF/Purchase/Source/5. National Mortgage Form - NSW Company.docx
@@ -2621,6 +2621,12 @@
                 <w:noProof/>
               </w:rPr>
               <w:t>guarantor_2_name</w:t>
+            </w:r>
+            <w:r>
+              <w:rPr>
+                <w:noProof/>
+              </w:rPr>
+              <w:t xml:space="preserve"> | upper</w:t>
             </w:r>
             <w:r>
               <w:rPr>
@@ -3367,6 +3373,14 @@
                             <w:szCs w:val="22"/>
                           </w:rPr>
                           <w:t>guarantor_3_name</w:t>
+                        </w:r>
+                        <w:r>
+                          <w:rPr>
+                            <w:rFonts w:eastAsia="Arial"/>
+                            <w:noProof/>
+                            <w:szCs w:val="22"/>
+                          </w:rPr>
+                          <w:t xml:space="preserve"> | upper</w:t>
                         </w:r>
                         <w:r>
                           <w:rPr>
@@ -3890,7 +3904,6 @@
             </w:rPr>
             <w:t xml:space="preserve">Reference: </w:t>
           </w:r>
-          <w:proofErr w:type="gramStart"/>
           <w:r>
             <w:rPr>
               <w:sz w:val="16"/>
@@ -3905,7 +3918,6 @@
             </w:rPr>
             <w:t>MATTERNUMBER</w:t>
           </w:r>
-          <w:proofErr w:type="gramEnd"/>
           <w:r>
             <w:rPr>
               <w:sz w:val="16"/>

</xml_diff>